<commit_message>
docs: adiciona nova versão revista do GDD
</commit_message>
<xml_diff>
--- a/documentos/GDD - PlayVC - v0.2.1.docx
+++ b/documentos/GDD - PlayVC - v0.2.1.docx
@@ -12516,12 +12516,12 @@
           <wp:inline distB="114300" distT="114300" distL="114300" distR="114300">
             <wp:extent cx="6303900" cy="3835400"/>
             <wp:effectExtent b="0" l="0" r="0" t="0"/>
-            <wp:docPr id="15" name="image5.png"/>
+            <wp:docPr id="15" name="image9.png"/>
             <a:graphic>
               <a:graphicData uri="http://schemas.openxmlformats.org/drawingml/2006/picture">
                 <pic:pic>
                   <pic:nvPicPr>
-                    <pic:cNvPr id="0" name="image5.png"/>
+                    <pic:cNvPr id="0" name="image9.png"/>
                     <pic:cNvPicPr preferRelativeResize="0"/>
                   </pic:nvPicPr>
                   <pic:blipFill>
@@ -12886,12 +12886,12 @@
           <wp:inline distB="114300" distT="114300" distL="114300" distR="114300">
             <wp:extent cx="6727703" cy="3932962"/>
             <wp:effectExtent b="0" l="0" r="0" t="0"/>
-            <wp:docPr id="12" name="image7.png"/>
+            <wp:docPr id="12" name="image6.png"/>
             <a:graphic>
               <a:graphicData uri="http://schemas.openxmlformats.org/drawingml/2006/picture">
                 <pic:pic>
                   <pic:nvPicPr>
-                    <pic:cNvPr id="0" name="image7.png"/>
+                    <pic:cNvPr id="0" name="image6.png"/>
                     <pic:cNvPicPr preferRelativeResize="0"/>
                   </pic:nvPicPr>
                   <pic:blipFill>
@@ -13060,12 +13060,12 @@
           <wp:inline distB="114300" distT="114300" distL="114300" distR="114300">
             <wp:extent cx="1366800" cy="3057525"/>
             <wp:effectExtent b="0" l="0" r="0" t="0"/>
-            <wp:docPr id="10" name="image4.png"/>
+            <wp:docPr id="10" name="image14.png"/>
             <a:graphic>
               <a:graphicData uri="http://schemas.openxmlformats.org/drawingml/2006/picture">
                 <pic:pic>
                   <pic:nvPicPr>
-                    <pic:cNvPr id="0" name="image4.png"/>
+                    <pic:cNvPr id="0" name="image14.png"/>
                     <pic:cNvPicPr preferRelativeResize="0"/>
                   </pic:nvPicPr>
                   <pic:blipFill>
@@ -13293,12 +13293,12 @@
           <wp:inline distB="114300" distT="114300" distL="114300" distR="114300">
             <wp:extent cx="6303900" cy="3517900"/>
             <wp:effectExtent b="0" l="0" r="0" t="0"/>
-            <wp:docPr id="7" name="image3.png"/>
+            <wp:docPr id="7" name="image5.png"/>
             <a:graphic>
               <a:graphicData uri="http://schemas.openxmlformats.org/drawingml/2006/picture">
                 <pic:pic>
                   <pic:nvPicPr>
-                    <pic:cNvPr id="0" name="image3.png"/>
+                    <pic:cNvPr id="0" name="image5.png"/>
                     <pic:cNvPicPr preferRelativeResize="0"/>
                   </pic:nvPicPr>
                   <pic:blipFill>
@@ -13417,12 +13417,12 @@
           <wp:inline distB="114300" distT="114300" distL="114300" distR="114300">
             <wp:extent cx="2162138" cy="3091181"/>
             <wp:effectExtent b="0" l="0" r="0" t="0"/>
-            <wp:docPr id="3" name="image2.png"/>
+            <wp:docPr id="3" name="image12.png"/>
             <a:graphic>
               <a:graphicData uri="http://schemas.openxmlformats.org/drawingml/2006/picture">
                 <pic:pic>
                   <pic:nvPicPr>
-                    <pic:cNvPr id="0" name="image2.png"/>
+                    <pic:cNvPr id="0" name="image12.png"/>
                     <pic:cNvPicPr preferRelativeResize="0"/>
                   </pic:nvPicPr>
                   <pic:blipFill>
@@ -13758,12 +13758,12 @@
           <wp:inline distB="114300" distT="114300" distL="114300" distR="114300">
             <wp:extent cx="5514113" cy="7357841"/>
             <wp:effectExtent b="0" l="0" r="0" t="0"/>
-            <wp:docPr id="9" name="image11.png"/>
+            <wp:docPr id="9" name="image2.png"/>
             <a:graphic>
               <a:graphicData uri="http://schemas.openxmlformats.org/drawingml/2006/picture">
                 <pic:pic>
                   <pic:nvPicPr>
-                    <pic:cNvPr id="0" name="image11.png"/>
+                    <pic:cNvPr id="0" name="image2.png"/>
                     <pic:cNvPicPr preferRelativeResize="0"/>
                   </pic:nvPicPr>
                   <pic:blipFill>
@@ -13902,12 +13902,12 @@
           <wp:inline distB="114300" distT="114300" distL="114300" distR="114300">
             <wp:extent cx="4463580" cy="4456837"/>
             <wp:effectExtent b="0" l="0" r="0" t="0"/>
-            <wp:docPr id="14" name="image12.png"/>
+            <wp:docPr id="14" name="image3.png"/>
             <a:graphic>
               <a:graphicData uri="http://schemas.openxmlformats.org/drawingml/2006/picture">
                 <pic:pic>
                   <pic:nvPicPr>
-                    <pic:cNvPr id="0" name="image12.png"/>
+                    <pic:cNvPr id="0" name="image3.png"/>
                     <pic:cNvPicPr preferRelativeResize="0"/>
                   </pic:nvPicPr>
                   <pic:blipFill>
@@ -14236,12 +14236,12 @@
           <wp:inline distB="114300" distT="114300" distL="114300" distR="114300">
             <wp:extent cx="6257063" cy="3143250"/>
             <wp:effectExtent b="0" l="0" r="0" t="0"/>
-            <wp:docPr id="11" name="image17.jpg"/>
+            <wp:docPr id="11" name="image16.jpg"/>
             <a:graphic>
               <a:graphicData uri="http://schemas.openxmlformats.org/drawingml/2006/picture">
                 <pic:pic>
                   <pic:nvPicPr>
-                    <pic:cNvPr id="0" name="image17.jpg"/>
+                    <pic:cNvPr id="0" name="image16.jpg"/>
                     <pic:cNvPicPr preferRelativeResize="0"/>
                   </pic:nvPicPr>
                   <pic:blipFill>
@@ -14581,7 +14581,7 @@
           <w:szCs w:val="20"/>
           <w:rtl w:val="0"/>
         </w:rPr>
-        <w:t xml:space="preserve">Figura 8 - Mapa de interações do cenário Casa de Celso </w:t>
+        <w:t xml:space="preserve">Figura 9 - Mapa de interações do cenário Casa de Celso </w:t>
       </w:r>
     </w:p>
     <w:p>
@@ -14601,12 +14601,12 @@
           <wp:inline distB="114300" distT="114300" distL="114300" distR="114300">
             <wp:extent cx="6295163" cy="2981325"/>
             <wp:effectExtent b="0" l="0" r="0" t="0"/>
-            <wp:docPr id="1" name="image14.jpg"/>
+            <wp:docPr id="1" name="image17.jpg"/>
             <a:graphic>
               <a:graphicData uri="http://schemas.openxmlformats.org/drawingml/2006/picture">
                 <pic:pic>
                   <pic:nvPicPr>
-                    <pic:cNvPr id="0" name="image14.jpg"/>
+                    <pic:cNvPr id="0" name="image17.jpg"/>
                     <pic:cNvPicPr preferRelativeResize="0"/>
                   </pic:nvPicPr>
                   <pic:blipFill>
@@ -14946,7 +14946,7 @@
           <w:szCs w:val="20"/>
           <w:rtl w:val="0"/>
         </w:rPr>
-        <w:t xml:space="preserve">Figura 9 - Tela do menu inicial</w:t>
+        <w:t xml:space="preserve">Figura 10 - Tela do menu inicial</w:t>
       </w:r>
       <w:r>
         <w:rPr>
@@ -15126,7 +15126,7 @@
           <w:szCs w:val="20"/>
           <w:rtl w:val="0"/>
         </w:rPr>
-        <w:t xml:space="preserve">Figura 10 - Tela do menu de opções</w:t>
+        <w:t xml:space="preserve">Figura 11 - Tela do menu de opções</w:t>
       </w:r>
       <w:r>
         <w:rPr>
@@ -15137,12 +15137,12 @@
           <wp:inline distB="114300" distT="114300" distL="114300" distR="114300">
             <wp:extent cx="6303900" cy="3429000"/>
             <wp:effectExtent b="0" l="0" r="0" t="0"/>
-            <wp:docPr id="6" name="image6.png"/>
+            <wp:docPr id="6" name="image7.png"/>
             <a:graphic>
               <a:graphicData uri="http://schemas.openxmlformats.org/drawingml/2006/picture">
                 <pic:pic>
                   <pic:nvPicPr>
-                    <pic:cNvPr id="0" name="image6.png"/>
+                    <pic:cNvPr id="0" name="image7.png"/>
                     <pic:cNvPicPr preferRelativeResize="0"/>
                   </pic:nvPicPr>
                   <pic:blipFill>
@@ -15407,7 +15407,7 @@
           <w:szCs w:val="20"/>
           <w:rtl w:val="0"/>
         </w:rPr>
-        <w:t xml:space="preserve">Figura 11 - Tela da visão externa da casa</w:t>
+        <w:t xml:space="preserve">Figura 12 - Tela da visão externa da casa</w:t>
       </w:r>
       <w:r>
         <w:rPr>
@@ -15433,12 +15433,12 @@
           <wp:inline distB="114300" distT="114300" distL="114300" distR="114300">
             <wp:extent cx="6303900" cy="3441700"/>
             <wp:effectExtent b="0" l="0" r="0" t="0"/>
-            <wp:docPr id="5" name="image9.png"/>
+            <wp:docPr id="5" name="image15.png"/>
             <a:graphic>
               <a:graphicData uri="http://schemas.openxmlformats.org/drawingml/2006/picture">
                 <pic:pic>
                   <pic:nvPicPr>
-                    <pic:cNvPr id="0" name="image9.png"/>
+                    <pic:cNvPr id="0" name="image15.png"/>
                     <pic:cNvPicPr preferRelativeResize="0"/>
                   </pic:nvPicPr>
                   <pic:blipFill>
@@ -15655,7 +15655,7 @@
           <w:szCs w:val="20"/>
           <w:rtl w:val="0"/>
         </w:rPr>
-        <w:t xml:space="preserve">Figura 12 - Tela da visão interna da casa</w:t>
+        <w:t xml:space="preserve">Figura 13 - Tela da visão interna da casa</w:t>
       </w:r>
       <w:r>
         <w:rPr>
@@ -15681,12 +15681,12 @@
           <wp:inline distB="114300" distT="114300" distL="114300" distR="114300">
             <wp:extent cx="6303900" cy="3429000"/>
             <wp:effectExtent b="0" l="0" r="0" t="0"/>
-            <wp:docPr id="8" name="image1.png"/>
+            <wp:docPr id="8" name="image8.png"/>
             <a:graphic>
               <a:graphicData uri="http://schemas.openxmlformats.org/drawingml/2006/picture">
                 <pic:pic>
                   <pic:nvPicPr>
-                    <pic:cNvPr id="0" name="image1.png"/>
+                    <pic:cNvPr id="0" name="image8.png"/>
                     <pic:cNvPicPr preferRelativeResize="0"/>
                   </pic:nvPicPr>
                   <pic:blipFill>
@@ -15924,7 +15924,7 @@
           <w:szCs w:val="20"/>
           <w:rtl w:val="0"/>
         </w:rPr>
-        <w:t xml:space="preserve">Figura 13 - Tela inicial do </w:t>
+        <w:t xml:space="preserve">Figura 14 - Tela inicial do </w:t>
       </w:r>
       <w:r>
         <w:rPr>
@@ -15954,12 +15954,12 @@
           <wp:inline distB="114300" distT="114300" distL="114300" distR="114300">
             <wp:extent cx="6303600" cy="3465179"/>
             <wp:effectExtent b="0" l="0" r="0" t="0"/>
-            <wp:docPr id="2" name="image8.png"/>
+            <wp:docPr id="2" name="image11.png"/>
             <a:graphic>
               <a:graphicData uri="http://schemas.openxmlformats.org/drawingml/2006/picture">
                 <pic:pic>
                   <pic:nvPicPr>
-                    <pic:cNvPr id="0" name="image8.png"/>
+                    <pic:cNvPr id="0" name="image11.png"/>
                     <pic:cNvPicPr preferRelativeResize="0"/>
                   </pic:nvPicPr>
                   <pic:blipFill>
@@ -16463,7 +16463,7 @@
           <w:szCs w:val="20"/>
           <w:rtl w:val="0"/>
         </w:rPr>
-        <w:t xml:space="preserve">Figura 14 - Recorte de tela do jogo “My Roadlab” com a barra de energia no canto superior direito</w:t>
+        <w:t xml:space="preserve">Figura 15 - Recorte de tela do jogo “My Roadlab” com a barra de energia no canto superior direito</w:t>
       </w:r>
     </w:p>
     <w:p>
@@ -16484,12 +16484,12 @@
           <wp:inline distB="114300" distT="114300" distL="114300" distR="114300">
             <wp:extent cx="6305550" cy="2966175"/>
             <wp:effectExtent b="0" l="0" r="0" t="0"/>
-            <wp:docPr id="16" name="image13.png"/>
+            <wp:docPr id="16" name="image4.png"/>
             <a:graphic>
               <a:graphicData uri="http://schemas.openxmlformats.org/drawingml/2006/picture">
                 <pic:pic>
                   <pic:nvPicPr>
-                    <pic:cNvPr id="0" name="image13.png"/>
+                    <pic:cNvPr id="0" name="image4.png"/>
                     <pic:cNvPicPr preferRelativeResize="0"/>
                   </pic:nvPicPr>
                   <pic:blipFill>
@@ -19262,7 +19262,7 @@
           <w:szCs w:val="24"/>
           <w:rtl w:val="0"/>
         </w:rPr>
-        <w:t xml:space="preserve">Figura 13 - The Value Proposition Canvas</w:t>
+        <w:t xml:space="preserve">Figura 16 - The Value Proposition Canvas</w:t>
       </w:r>
     </w:p>
     <w:p>
@@ -19320,12 +19320,12 @@
             <wp:extent cx="6303900" cy="3449660"/>
             <wp:effectExtent b="0" l="0" r="0" t="0"/>
             <wp:wrapTopAndBottom distB="114300" distT="114300"/>
-            <wp:docPr id="13" name="image15.png"/>
+            <wp:docPr id="13" name="image1.png"/>
             <a:graphic>
               <a:graphicData uri="http://schemas.openxmlformats.org/drawingml/2006/picture">
                 <pic:pic>
                   <pic:nvPicPr>
-                    <pic:cNvPr id="0" name="image15.png"/>
+                    <pic:cNvPr id="0" name="image1.png"/>
                     <pic:cNvPicPr preferRelativeResize="0"/>
                   </pic:nvPicPr>
                   <pic:blipFill>
@@ -19574,7 +19574,7 @@
           <w:szCs w:val="20"/>
           <w:rtl w:val="0"/>
         </w:rPr>
-        <w:t xml:space="preserve">Figura 14 - Matriz de Riscos do projeto</w:t>
+        <w:t xml:space="preserve">Figura 17 - Matriz de Riscos do projeto</w:t>
       </w:r>
       <w:r>
         <w:rPr>
@@ -19615,12 +19615,12 @@
           <wp:inline distB="114300" distT="114300" distL="114300" distR="114300">
             <wp:extent cx="6303900" cy="4356100"/>
             <wp:effectExtent b="0" l="0" r="0" t="0"/>
-            <wp:docPr id="17" name="image16.png"/>
+            <wp:docPr id="17" name="image13.png"/>
             <a:graphic>
               <a:graphicData uri="http://schemas.openxmlformats.org/drawingml/2006/picture">
                 <pic:pic>
                   <pic:nvPicPr>
-                    <pic:cNvPr id="0" name="image16.png"/>
+                    <pic:cNvPr id="0" name="image13.png"/>
                     <pic:cNvPicPr preferRelativeResize="0"/>
                   </pic:nvPicPr>
                   <pic:blipFill>

</xml_diff>